<commit_message>
Semicolon missing on report
</commit_message>
<xml_diff>
--- a/Report/images/Handout.docx
+++ b/Report/images/Handout.docx
@@ -7,10 +7,86 @@
         <w:rPr>
           <w:noProof/>
         </w:rPr>
+        <w:drawing>
+          <wp:anchor distT="0" distB="0" distL="114300" distR="114300" simplePos="0" relativeHeight="251703296" behindDoc="0" locked="0" layoutInCell="1" allowOverlap="1" wp14:anchorId="462765E0" wp14:editId="3C3D61FF">
+            <wp:simplePos x="0" y="0"/>
+            <wp:positionH relativeFrom="column">
+              <wp:posOffset>848360</wp:posOffset>
+            </wp:positionH>
+            <wp:positionV relativeFrom="paragraph">
+              <wp:posOffset>5986145</wp:posOffset>
+            </wp:positionV>
+            <wp:extent cx="45085" cy="130810"/>
+            <wp:effectExtent l="0" t="0" r="5715" b="0"/>
+            <wp:wrapTight wrapText="bothSides">
+              <wp:wrapPolygon edited="0">
+                <wp:start x="0" y="0"/>
+                <wp:lineTo x="0" y="16777"/>
+                <wp:lineTo x="12169" y="16777"/>
+                <wp:lineTo x="12169" y="0"/>
+                <wp:lineTo x="0" y="0"/>
+              </wp:wrapPolygon>
+            </wp:wrapTight>
+            <wp:docPr id="60" name="Picture 1"/>
+            <wp:cNvGraphicFramePr>
+              <a:graphicFrameLocks xmlns:a="http://schemas.openxmlformats.org/drawingml/2006/main" noChangeAspect="1"/>
+            </wp:cNvGraphicFramePr>
+            <a:graphic xmlns:a="http://schemas.openxmlformats.org/drawingml/2006/main">
+              <a:graphicData uri="http://schemas.openxmlformats.org/drawingml/2006/picture">
+                <pic:pic xmlns:pic="http://schemas.openxmlformats.org/drawingml/2006/picture">
+                  <pic:nvPicPr>
+                    <pic:cNvPr id="0" name="Picture 1"/>
+                    <pic:cNvPicPr>
+                      <a:picLocks noChangeAspect="1" noChangeArrowheads="1"/>
+                    </pic:cNvPicPr>
+                  </pic:nvPicPr>
+                  <pic:blipFill>
+                    <a:blip r:embed="rId5">
+                      <a:extLst>
+                        <a:ext uri="{28A0092B-C50C-407E-A947-70E740481C1C}">
+                          <a14:useLocalDpi xmlns:a14="http://schemas.microsoft.com/office/drawing/2010/main" val="0"/>
+                        </a:ext>
+                      </a:extLst>
+                    </a:blip>
+                    <a:srcRect/>
+                    <a:stretch>
+                      <a:fillRect/>
+                    </a:stretch>
+                  </pic:blipFill>
+                  <pic:spPr bwMode="auto">
+                    <a:xfrm>
+                      <a:off x="0" y="0"/>
+                      <a:ext cx="45085" cy="130810"/>
+                    </a:xfrm>
+                    <a:prstGeom prst="rect">
+                      <a:avLst/>
+                    </a:prstGeom>
+                    <a:noFill/>
+                    <a:ln>
+                      <a:noFill/>
+                    </a:ln>
+                  </pic:spPr>
+                </pic:pic>
+              </a:graphicData>
+            </a:graphic>
+            <wp14:sizeRelH relativeFrom="page">
+              <wp14:pctWidth>0</wp14:pctWidth>
+            </wp14:sizeRelH>
+            <wp14:sizeRelV relativeFrom="page">
+              <wp14:pctHeight>0</wp14:pctHeight>
+            </wp14:sizeRelV>
+          </wp:anchor>
+        </w:drawing>
+      </w:r>
+      <w:bookmarkStart w:id="0" w:name="_GoBack"/>
+      <w:r>
+        <w:rPr>
+          <w:noProof/>
+        </w:rPr>
         <mc:AlternateContent>
           <mc:Choice Requires="wpg">
             <w:drawing>
-              <wp:anchor distT="0" distB="0" distL="114300" distR="114300" simplePos="0" relativeHeight="251692032" behindDoc="0" locked="0" layoutInCell="1" allowOverlap="1" wp14:anchorId="22274535" wp14:editId="475C8725">
+              <wp:anchor distT="0" distB="0" distL="114300" distR="114300" simplePos="0" relativeHeight="251692032" behindDoc="0" locked="0" layoutInCell="1" allowOverlap="1" wp14:anchorId="22274535" wp14:editId="079E553B">
                 <wp:simplePos x="0" y="0"/>
                 <wp:positionH relativeFrom="column">
                   <wp:posOffset>-1143000</wp:posOffset>
@@ -33,8 +109,8 @@
                     <wp:lineTo x="432" y="4916"/>
                     <wp:lineTo x="1510" y="5425"/>
                     <wp:lineTo x="1295" y="6329"/>
-                    <wp:lineTo x="1295" y="12206"/>
-                    <wp:lineTo x="6329" y="12658"/>
+                    <wp:lineTo x="1295" y="12319"/>
+                    <wp:lineTo x="5106" y="12658"/>
                     <wp:lineTo x="935" y="12827"/>
                     <wp:lineTo x="72" y="12884"/>
                     <wp:lineTo x="72" y="13844"/>
@@ -95,7 +171,7 @@
                             </pic:cNvPicPr>
                           </pic:nvPicPr>
                           <pic:blipFill>
-                            <a:blip r:embed="rId5">
+                            <a:blip r:embed="rId6">
                               <a:extLst>
                                 <a:ext uri="{28A0092B-C50C-407E-A947-70E740481C1C}">
                                   <a14:useLocalDpi xmlns:a14="http://schemas.microsoft.com/office/drawing/2010/main" val="0"/>
@@ -228,7 +304,7 @@
                             </pic:cNvPicPr>
                           </pic:nvPicPr>
                           <pic:blipFill>
-                            <a:blip r:embed="rId6">
+                            <a:blip r:embed="rId7">
                               <a:extLst>
                                 <a:ext uri="{28A0092B-C50C-407E-A947-70E740481C1C}">
                                   <a14:useLocalDpi xmlns:a14="http://schemas.microsoft.com/office/drawing/2010/main" val="0"/>
@@ -262,7 +338,7 @@
                             </pic:cNvPicPr>
                           </pic:nvPicPr>
                           <pic:blipFill>
-                            <a:blip r:embed="rId7">
+                            <a:blip r:embed="rId8">
                               <a:extLst>
                                 <a:ext uri="{28A0092B-C50C-407E-A947-70E740481C1C}">
                                   <a14:useLocalDpi xmlns:a14="http://schemas.microsoft.com/office/drawing/2010/main" val="0"/>
@@ -276,7 +352,7 @@
                           </pic:blipFill>
                           <pic:spPr bwMode="auto">
                             <a:xfrm>
-                              <a:off x="499110" y="4476115"/>
+                              <a:off x="499110" y="4521583"/>
                               <a:ext cx="3949065" cy="1016635"/>
                             </a:xfrm>
                             <a:prstGeom prst="rect">
@@ -296,7 +372,7 @@
                             </pic:cNvPicPr>
                           </pic:nvPicPr>
                           <pic:blipFill>
-                            <a:blip r:embed="rId8">
+                            <a:blip r:embed="rId9">
                               <a:extLst>
                                 <a:ext uri="{28A0092B-C50C-407E-A947-70E740481C1C}">
                                   <a14:useLocalDpi xmlns:a14="http://schemas.microsoft.com/office/drawing/2010/main" val="0"/>
@@ -574,19 +650,7 @@
                                     <w:szCs w:val="18"/>
                                     <w:shd w:val="clear" w:color="auto" w:fill="F6F7F8"/>
                                   </w:rPr>
-                                  <w:t>During a race</w:t>
-                                </w:r>
-                                <w:bookmarkStart w:id="0" w:name="_GoBack"/>
-                                <w:bookmarkEnd w:id="0"/>
-                                <w:r>
-                                  <w:rPr>
-                                    <w:rFonts w:ascii="Arial" w:eastAsia="Times New Roman" w:hAnsi="Arial" w:cs="Arial"/>
-                                    <w:color w:val="373E4D"/>
-                                    <w:sz w:val="28"/>
-                                    <w:szCs w:val="18"/>
-                                    <w:shd w:val="clear" w:color="auto" w:fill="F6F7F8"/>
-                                  </w:rPr>
-                                  <w:t xml:space="preserve"> t</w:t>
+                                  <w:t>During a race t</w:t>
                                 </w:r>
                                 <w:r>
                                   <w:rPr>
@@ -596,7 +660,29 @@
                                     <w:szCs w:val="18"/>
                                     <w:shd w:val="clear" w:color="auto" w:fill="F6F7F8"/>
                                   </w:rPr>
-                                  <w:t>he PhysicsUpdate loop is run a fixed number of times per second. On every run, all code</w:t>
+                                  <w:t xml:space="preserve">he </w:t>
+                                </w:r>
+                                <w:proofErr w:type="spellStart"/>
+                                <w:r>
+                                  <w:rPr>
+                                    <w:rFonts w:ascii="Arial" w:eastAsia="Times New Roman" w:hAnsi="Arial" w:cs="Arial"/>
+                                    <w:color w:val="373E4D"/>
+                                    <w:sz w:val="28"/>
+                                    <w:szCs w:val="18"/>
+                                    <w:shd w:val="clear" w:color="auto" w:fill="F6F7F8"/>
+                                  </w:rPr>
+                                  <w:t>PhysicsUpdate</w:t>
+                                </w:r>
+                                <w:proofErr w:type="spellEnd"/>
+                                <w:r>
+                                  <w:rPr>
+                                    <w:rFonts w:ascii="Arial" w:eastAsia="Times New Roman" w:hAnsi="Arial" w:cs="Arial"/>
+                                    <w:color w:val="373E4D"/>
+                                    <w:sz w:val="28"/>
+                                    <w:szCs w:val="18"/>
+                                    <w:shd w:val="clear" w:color="auto" w:fill="F6F7F8"/>
+                                  </w:rPr>
+                                  <w:t xml:space="preserve"> loop is run a fixed number of times per second. On every run, all code</w:t>
                                 </w:r>
                                 <w:r>
                                   <w:rPr>
@@ -665,7 +751,7 @@
                               </pic:cNvPicPr>
                             </pic:nvPicPr>
                             <pic:blipFill rotWithShape="1">
-                              <a:blip r:embed="rId9">
+                              <a:blip r:embed="rId10">
                                 <a:extLst>
                                   <a:ext uri="{28A0092B-C50C-407E-A947-70E740481C1C}">
                                     <a14:useLocalDpi xmlns:a14="http://schemas.microsoft.com/office/drawing/2010/main" val="0"/>
@@ -702,7 +788,7 @@
                               </pic:cNvPicPr>
                             </pic:nvPicPr>
                             <pic:blipFill rotWithShape="1">
-                              <a:blip r:embed="rId10">
+                              <a:blip r:embed="rId11">
                                 <a:extLst>
                                   <a:ext uri="{28A0092B-C50C-407E-A947-70E740481C1C}">
                                     <a14:useLocalDpi xmlns:a14="http://schemas.microsoft.com/office/drawing/2010/main" val="0"/>
@@ -739,7 +825,7 @@
                               </pic:cNvPicPr>
                             </pic:nvPicPr>
                             <pic:blipFill rotWithShape="1">
-                              <a:blip r:embed="rId9">
+                              <a:blip r:embed="rId10">
                                 <a:extLst>
                                   <a:ext uri="{28A0092B-C50C-407E-A947-70E740481C1C}">
                                     <a14:useLocalDpi xmlns:a14="http://schemas.microsoft.com/office/drawing/2010/main" val="0"/>
@@ -788,7 +874,7 @@
                               </pic:cNvPicPr>
                             </pic:nvPicPr>
                             <pic:blipFill>
-                              <a:blip r:embed="rId11">
+                              <a:blip r:embed="rId12">
                                 <a:extLst>
                                   <a:ext uri="{28A0092B-C50C-407E-A947-70E740481C1C}">
                                     <a14:useLocalDpi xmlns:a14="http://schemas.microsoft.com/office/drawing/2010/main" val="0"/>
@@ -822,7 +908,7 @@
                               </pic:cNvPicPr>
                             </pic:nvPicPr>
                             <pic:blipFill rotWithShape="1">
-                              <a:blip r:embed="rId12">
+                              <a:blip r:embed="rId13">
                                 <a:extLst>
                                   <a:ext uri="{28A0092B-C50C-407E-A947-70E740481C1C}">
                                     <a14:useLocalDpi xmlns:a14="http://schemas.microsoft.com/office/drawing/2010/main" val="0"/>
@@ -1147,7 +1233,7 @@
                           </pic:cNvPicPr>
                         </pic:nvPicPr>
                         <pic:blipFill rotWithShape="1">
-                          <a:blip r:embed="rId13">
+                          <a:blip r:embed="rId14">
                             <a:extLst>
                               <a:ext uri="{28A0092B-C50C-407E-A947-70E740481C1C}">
                                 <a14:useLocalDpi xmlns:a14="http://schemas.microsoft.com/office/drawing/2010/main" val="0"/>
@@ -1184,7 +1270,7 @@
           </mc:Choice>
           <mc:Fallback>
             <w:pict>
-              <v:group id="Group 39" o:spid="_x0000_s1026" style="position:absolute;margin-left:-89.95pt;margin-top:-56.05pt;width:600.65pt;height:764.5pt;z-index:251692032" coordsize="7628255,9709150" o:gfxdata="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">
+              <v:group id="Group 39" o:spid="_x0000_s1026" style="position:absolute;margin-left:-89.95pt;margin-top:-56.05pt;width:600.65pt;height:764.5pt;z-index:251692032" coordsize="7628255,9709150" o:gfxdata="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">
                 <v:group id="Group 38" o:spid="_x0000_s1027" style="position:absolute;width:7628255;height:9709150" coordsize="7628255,9709150" o:gfxdata="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">
                   <v:shapetype id="_x0000_t75" coordsize="21600,21600" o:spt="75" o:preferrelative="t" path="m@4@5l@4@11@9@11@9@5xe" filled="f" stroked="f">
                     <v:stroke joinstyle="miter"/>
@@ -1206,7 +1292,7 @@
                     <o:lock v:ext="edit" aspectratio="t"/>
                   </v:shapetype>
                   <v:shape id="Picture 1" o:spid="_x0000_s1028" type="#_x0000_t75" style="position:absolute;left:1557020;width:828675;height:687705;visibility:visible;mso-wrap-style:square" o:gfxdata="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">
-                    <v:imagedata r:id="rId14" o:title=""/>
+                    <v:imagedata r:id="rId15" o:title=""/>
                     <v:path arrowok="t"/>
                   </v:shape>
                   <v:shapetype id="_x0000_t202" coordsize="21600,21600" o:spt="202" path="m0,0l0,21600,21600,21600,21600,0xe">
@@ -1237,15 +1323,15 @@
                   </v:shape>
                   <v:line id="Straight Connector 11" o:spid="_x0000_s1030" style="position:absolute;flip:y;visibility:visible;mso-wrap-style:square" from="211455,826770" to="7625715,845185" o:connectortype="straight" o:gfxdata="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" strokecolor="#548dd4 [1951]" strokeweight="2.25pt"/>
                   <v:shape id="Picture 9" o:spid="_x0000_s1031" type="#_x0000_t75" style="position:absolute;left:3980180;top:960755;width:3637280;height:1106170;visibility:visible;mso-wrap-style:square" o:gfxdata="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">
-                    <v:imagedata r:id="rId15" o:title=""/>
-                    <v:path arrowok="t"/>
-                  </v:shape>
-                  <v:shape id="Picture 8" o:spid="_x0000_s1032" type="#_x0000_t75" style="position:absolute;left:499110;top:4476115;width:3949065;height:1016635;visibility:visible;mso-wrap-style:square" o:gfxdata="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">
                     <v:imagedata r:id="rId16" o:title=""/>
                     <v:path arrowok="t"/>
                   </v:shape>
+                  <v:shape id="Picture 8" o:spid="_x0000_s1032" type="#_x0000_t75" style="position:absolute;left:499110;top:4521583;width:3949065;height:1016635;visibility:visible;mso-wrap-style:square" o:gfxdata="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">
+                    <v:imagedata r:id="rId17" o:title=""/>
+                    <v:path arrowok="t"/>
+                  </v:shape>
                   <v:shape id="Picture 7" o:spid="_x0000_s1033" type="#_x0000_t75" style="position:absolute;left:499110;top:2722880;width:3949065;height:1824990;visibility:visible;mso-wrap-style:square" o:gfxdata="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">
-                    <v:imagedata r:id="rId17" o:title=""/>
+                    <v:imagedata r:id="rId18" o:title=""/>
                     <v:path arrowok="t"/>
                   </v:shape>
                   <v:line id="Straight Connector 13" o:spid="_x0000_s1034" style="position:absolute;flip:y;visibility:visible;mso-wrap-style:square" from="184150,5785485" to="7598410,5803900" o:connectortype="straight" o:gfxdata="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" strokecolor="#548dd4 [1951]" strokeweight="2.25pt"/>
@@ -1313,19 +1399,7 @@
                               <w:szCs w:val="18"/>
                               <w:shd w:val="clear" w:color="auto" w:fill="F6F7F8"/>
                             </w:rPr>
-                            <w:t>During a race</w:t>
-                          </w:r>
-                          <w:bookmarkStart w:id="1" w:name="_GoBack"/>
-                          <w:bookmarkEnd w:id="1"/>
-                          <w:r>
-                            <w:rPr>
-                              <w:rFonts w:ascii="Arial" w:eastAsia="Times New Roman" w:hAnsi="Arial" w:cs="Arial"/>
-                              <w:color w:val="373E4D"/>
-                              <w:sz w:val="28"/>
-                              <w:szCs w:val="18"/>
-                              <w:shd w:val="clear" w:color="auto" w:fill="F6F7F8"/>
-                            </w:rPr>
-                            <w:t xml:space="preserve"> t</w:t>
+                            <w:t>During a race t</w:t>
                           </w:r>
                           <w:r>
                             <w:rPr>
@@ -1335,7 +1409,29 @@
                               <w:szCs w:val="18"/>
                               <w:shd w:val="clear" w:color="auto" w:fill="F6F7F8"/>
                             </w:rPr>
-                            <w:t>he PhysicsUpdate loop is run a fixed number of times per second. On every run, all code</w:t>
+                            <w:t xml:space="preserve">he </w:t>
+                          </w:r>
+                          <w:proofErr w:type="spellStart"/>
+                          <w:r>
+                            <w:rPr>
+                              <w:rFonts w:ascii="Arial" w:eastAsia="Times New Roman" w:hAnsi="Arial" w:cs="Arial"/>
+                              <w:color w:val="373E4D"/>
+                              <w:sz w:val="28"/>
+                              <w:szCs w:val="18"/>
+                              <w:shd w:val="clear" w:color="auto" w:fill="F6F7F8"/>
+                            </w:rPr>
+                            <w:t>PhysicsUpdate</w:t>
+                          </w:r>
+                          <w:proofErr w:type="spellEnd"/>
+                          <w:r>
+                            <w:rPr>
+                              <w:rFonts w:ascii="Arial" w:eastAsia="Times New Roman" w:hAnsi="Arial" w:cs="Arial"/>
+                              <w:color w:val="373E4D"/>
+                              <w:sz w:val="28"/>
+                              <w:szCs w:val="18"/>
+                              <w:shd w:val="clear" w:color="auto" w:fill="F6F7F8"/>
+                            </w:rPr>
+                            <w:t xml:space="preserve"> loop is run a fixed number of times per second. On every run, all code</w:t>
                           </w:r>
                           <w:r>
                             <w:rPr>
@@ -1381,25 +1477,25 @@
                   </v:shape>
                   <v:group id="Group 28" o:spid="_x0000_s1039" style="position:absolute;left:4982845;top:2707640;width:1769745;height:2977515" coordsize="1769745,2977515" o:gfxdata="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">
                     <v:shape id="Picture 10" o:spid="_x0000_s1040" type="#_x0000_t75" style="position:absolute;left:2540;width:1767205;height:1779270;visibility:visible;mso-wrap-style:square" o:gfxdata="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">
-                      <v:imagedata r:id="rId18" o:title="" cropleft="1456f"/>
+                      <v:imagedata r:id="rId19" o:title="" cropleft="1456f"/>
                       <v:path arrowok="t"/>
                     </v:shape>
                     <v:shape id="Picture 11" o:spid="_x0000_s1041" type="#_x0000_t75" style="position:absolute;top:1771650;width:1402715;height:1205865;visibility:visible;mso-wrap-style:square" o:gfxdata="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">
-                      <v:imagedata r:id="rId19" o:title="" cropleft="1170f"/>
+                      <v:imagedata r:id="rId20" o:title="" cropleft="1170f"/>
                       <v:path arrowok="t"/>
                     </v:shape>
                     <v:shape id="Picture 10" o:spid="_x0000_s1042" type="#_x0000_t75" style="position:absolute;left:1393190;top:1769110;width:375285;height:1202055;visibility:visible;mso-wrap-style:square" o:gfxdata="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">
-                      <v:imagedata r:id="rId20" o:title="" cropbottom="16585f" cropleft="41965f"/>
+                      <v:imagedata r:id="rId21" o:title="" cropbottom="16585f" cropleft="41965f"/>
                       <v:path arrowok="t"/>
                     </v:shape>
                   </v:group>
                   <v:group id="Group 31" o:spid="_x0000_s1043" style="position:absolute;left:399415;top:6320155;width:3265170;height:3277235" coordsize="4878070,4899025" o:gfxdata="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">
                     <v:shape id="Picture 12" o:spid="_x0000_s1044" type="#_x0000_t75" style="position:absolute;left:10160;top:850900;width:4849495;height:4048125;visibility:visible;mso-wrap-style:square" o:gfxdata="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">
-                      <v:imagedata r:id="rId21" o:title=""/>
+                      <v:imagedata r:id="rId22" o:title=""/>
                       <v:path arrowok="t"/>
                     </v:shape>
                     <v:shape id="Picture 13" o:spid="_x0000_s1045" type="#_x0000_t75" style="position:absolute;width:4878070;height:914400;visibility:visible;mso-wrap-style:square" o:gfxdata="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">
-                      <v:imagedata r:id="rId22" o:title="" cropright="1644f"/>
+                      <v:imagedata r:id="rId23" o:title="" cropright="1644f"/>
                       <v:path arrowok="t"/>
                     </v:shape>
                   </v:group>
@@ -1545,7 +1641,7 @@
                   </v:shape>
                 </v:group>
                 <v:shape id="Picture 14" o:spid="_x0000_s1051" type="#_x0000_t75" style="position:absolute;left:512445;top:3650615;width:1052195;height:128270;visibility:visible;mso-wrap-style:square" o:gfxdata="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">
-                  <v:imagedata r:id="rId23" o:title="" croptop="6665f" cropbottom="8855f" cropleft="1551f" cropright="46894f"/>
+                  <v:imagedata r:id="rId24" o:title="" croptop="6665f" cropbottom="8855f" cropleft="1551f" cropright="46894f"/>
                   <v:path arrowok="t"/>
                 </v:shape>
                 <w10:wrap type="through"/>
@@ -1554,6 +1650,7 @@
           </mc:Fallback>
         </mc:AlternateContent>
       </w:r>
+      <w:bookmarkEnd w:id="0"/>
     </w:p>
     <w:p>
       <w:r>
@@ -1656,7 +1753,7 @@
           </mc:Choice>
           <mc:Fallback>
             <w:pict>
-              <v:shape id="Text Box 44" o:spid="_x0000_s1052" type="#_x0000_t202" style="position:absolute;margin-left:-32.9pt;margin-top:17.2pt;width:479pt;height:29.8pt;z-index:251695104;visibility:visible;mso-wrap-style:square;mso-width-percent:0;mso-height-percent:0;mso-wrap-distance-left:9pt;mso-wrap-distance-top:0;mso-wrap-distance-right:9pt;mso-wrap-distance-bottom:0;mso-position-horizontal:absolute;mso-position-horizontal-relative:text;mso-position-vertical:absolute;mso-position-vertical-relative:text;mso-width-percent:0;mso-height-percent:0;mso-width-relative:margin;mso-height-relative:margin;v-text-anchor:top" o:gfxdata="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" filled="f" stroked="f">
+              <v:shape id="Text Box 44" o:spid="_x0000_s1052" type="#_x0000_t202" style="position:absolute;margin-left:-32.9pt;margin-top:17.2pt;width:479pt;height:29.8pt;z-index:251695104;visibility:visible;mso-wrap-style:square;mso-width-percent:0;mso-height-percent:0;mso-wrap-distance-left:9pt;mso-wrap-distance-top:0;mso-wrap-distance-right:9pt;mso-wrap-distance-bottom:0;mso-position-horizontal:absolute;mso-position-horizontal-relative:text;mso-position-vertical:absolute;mso-position-vertical-relative:text;mso-width-percent:0;mso-height-percent:0;mso-width-relative:margin;mso-height-relative:margin;v-text-anchor:top" o:gfxdata="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" filled="f" stroked="f">
                 <v:textbox>
                   <w:txbxContent>
                     <w:p>
@@ -1783,7 +1880,7 @@
           </mc:Choice>
           <mc:Fallback>
             <w:pict>
-              <v:shape id="Text Box 41" o:spid="_x0000_s1053" type="#_x0000_t202" style="position:absolute;margin-left:46.1pt;margin-top:-36.65pt;width:309.6pt;height:48.1pt;z-index:251694080;visibility:visible;mso-wrap-style:square;mso-height-percent:0;mso-wrap-distance-left:9pt;mso-wrap-distance-top:0;mso-wrap-distance-right:9pt;mso-wrap-distance-bottom:0;mso-position-horizontal:absolute;mso-position-horizontal-relative:text;mso-position-vertical:absolute;mso-position-vertical-relative:text;mso-height-percent:0;mso-height-relative:margin;v-text-anchor:top" o:gfxdata="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" filled="f" stroked="f">
+              <v:shape id="Text Box 41" o:spid="_x0000_s1053" type="#_x0000_t202" style="position:absolute;margin-left:46.1pt;margin-top:-36.65pt;width:309.6pt;height:48.1pt;z-index:251694080;visibility:visible;mso-wrap-style:square;mso-height-percent:0;mso-wrap-distance-left:9pt;mso-wrap-distance-top:0;mso-wrap-distance-right:9pt;mso-wrap-distance-bottom:0;mso-position-horizontal:absolute;mso-position-horizontal-relative:text;mso-position-vertical:absolute;mso-position-vertical-relative:text;mso-height-percent:0;mso-height-relative:margin;v-text-anchor:top" o:gfxdata="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" filled="f" stroked="f">
                 <v:textbox>
                   <w:txbxContent>
                     <w:p>
@@ -1948,7 +2045,7 @@
                           </pic:cNvPicPr>
                         </pic:nvPicPr>
                         <pic:blipFill rotWithShape="1">
-                          <a:blip r:embed="rId24">
+                          <a:blip r:embed="rId25">
                             <a:extLst>
                               <a:ext uri="{28A0092B-C50C-407E-A947-70E740481C1C}">
                                 <a14:useLocalDpi xmlns:a14="http://schemas.microsoft.com/office/drawing/2010/main" val="0"/>
@@ -1985,7 +2082,7 @@
                           </pic:cNvPicPr>
                         </pic:nvPicPr>
                         <pic:blipFill rotWithShape="1">
-                          <a:blip r:embed="rId24">
+                          <a:blip r:embed="rId25">
                             <a:extLst>
                               <a:ext uri="{28A0092B-C50C-407E-A947-70E740481C1C}">
                                 <a14:useLocalDpi xmlns:a14="http://schemas.microsoft.com/office/drawing/2010/main" val="0"/>
@@ -2022,7 +2119,7 @@
                           </pic:cNvPicPr>
                         </pic:nvPicPr>
                         <pic:blipFill rotWithShape="1">
-                          <a:blip r:embed="rId24">
+                          <a:blip r:embed="rId25">
                             <a:extLst>
                               <a:ext uri="{28A0092B-C50C-407E-A947-70E740481C1C}">
                                 <a14:useLocalDpi xmlns:a14="http://schemas.microsoft.com/office/drawing/2010/main" val="0"/>
@@ -2061,15 +2158,15 @@
             <w:pict>
               <v:group id="Group 48" o:spid="_x0000_s1026" style="position:absolute;margin-left:-27.85pt;margin-top:58.9pt;width:436.75pt;height:577.1pt;z-index:251700224" coordsize="5546725,7329170" o:gfxdata="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">
                 <v:shape id="Picture 15" o:spid="_x0000_s1027" type="#_x0000_t75" style="position:absolute;top:1588770;width:5486400;height:2689225;visibility:visible;mso-wrap-style:square" o:gfxdata="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">
-                  <v:imagedata r:id="rId25" o:title="" croptop="18701f" cropbottom="4207f"/>
+                  <v:imagedata r:id="rId26" o:title="" croptop="18701f" cropbottom="4207f"/>
                   <v:path arrowok="t"/>
                 </v:shape>
                 <v:shape id="Picture 15" o:spid="_x0000_s1028" type="#_x0000_t75" style="position:absolute;left:16510;width:5486400;height:1144905;visibility:visible;mso-wrap-style:square" o:gfxdata="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">
-                  <v:imagedata r:id="rId26" o:title="" cropbottom="47387f"/>
+                  <v:imagedata r:id="rId27" o:title="" cropbottom="47387f"/>
                   <v:path arrowok="t"/>
                 </v:shape>
                 <v:shape id="Picture 15" o:spid="_x0000_s1029" type="#_x0000_t75" style="position:absolute;left:60325;top:6965950;width:5486400;height:363220;visibility:visible;mso-wrap-style:square" o:gfxdata="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">
-                  <v:imagedata r:id="rId27" o:title="" croptop="59774f"/>
+                  <v:imagedata r:id="rId28" o:title="" croptop="59774f"/>
                   <v:path arrowok="t"/>
                 </v:shape>
                 <w10:wrap type="through"/>

</xml_diff>